<commit_message>
manuscript and response document updated
</commit_message>
<xml_diff>
--- a/revised_output/SAPHIRE_revision/Response to Reviewer--Xuelin.docx
+++ b/revised_output/SAPHIRE_revision/Response to Reviewer--Xuelin.docx
@@ -615,10 +615,22 @@
         </w:rPr>
         <w:t>Reviewer 2</w:t>
       </w:r>
-    </w:p>
-    <w:p>
-      <w:pPr>
-        <w:rPr>
+      <w:ins w:id="48" w:author="Soumik Purkayastha" w:date="2021-03-18T21:00:00Z">
+        <w:r>
+          <w:rPr>
+            <w:rFonts w:cstheme="minorHAnsi"/>
+            <w:b/>
+            <w:bCs/>
+            <w:shd w:val="clear" w:color="auto" w:fill="FFFFFF"/>
+          </w:rPr>
+          <w:t>\</w:t>
+        </w:r>
+      </w:ins>
+    </w:p>
+    <w:p>
+      <w:pPr>
+        <w:rPr>
+          <w:del w:id="49" w:author="Soumik Purkayastha" w:date="2021-03-18T20:58:00Z"/>
           <w:rFonts w:cstheme="minorHAnsi"/>
           <w:b/>
           <w:bCs/>
@@ -634,6 +646,14 @@
         </w:rPr>
         <w:t>7 Page 14, line 226 -start with 4 chains but end with what?</w:t>
       </w:r>
+    </w:p>
+    <w:p>
+      <w:pPr>
+        <w:rPr>
+          <w:ins w:id="50" w:author="Soumik Purkayastha" w:date="2021-03-18T20:58:00Z"/>
+          <w:rFonts w:cstheme="minorHAnsi"/>
+        </w:rPr>
+      </w:pPr>
     </w:p>
     <w:p>
       <w:pPr>
@@ -1497,6 +1517,7 @@
         </w:rPr>
         <w:t xml:space="preserve"> cases </w:t>
       </w:r>
+      <w:proofErr w:type="gramStart"/>
       <w:r>
         <w:rPr>
           <w:rFonts w:ascii="Cambria Math" w:hAnsi="Cambria Math" w:cs="Cambria Math"/>
@@ -1509,7 +1530,15 @@
           <w:rFonts w:cstheme="minorHAnsi"/>
           <w:shd w:val="clear" w:color="auto" w:fill="FFFFFF"/>
         </w:rPr>
-        <w:t>(0)</w:t>
+        <w:t>(</w:t>
+      </w:r>
+      <w:proofErr w:type="gramEnd"/>
+      <w:r>
+        <w:rPr>
+          <w:rFonts w:cstheme="minorHAnsi"/>
+          <w:shd w:val="clear" w:color="auto" w:fill="FFFFFF"/>
+        </w:rPr>
+        <w:t>0)</w:t>
       </w:r>
       <w:r>
         <w:rPr>
@@ -1773,6 +1802,7 @@
         </w:rPr>
         <w:t xml:space="preserve"> unascertained cases is </w:t>
       </w:r>
+      <w:proofErr w:type="gramStart"/>
       <w:r>
         <w:rPr>
           <w:rFonts w:ascii="Cambria Math" w:hAnsi="Cambria Math" w:cs="Cambria Math"/>
@@ -1787,6 +1817,7 @@
         </w:rPr>
         <w:t>(</w:t>
       </w:r>
+      <w:proofErr w:type="gramEnd"/>
       <w:r>
         <w:rPr>
           <w:rFonts w:cstheme="minorHAnsi"/>
@@ -2130,6 +2161,7 @@
         </w:rPr>
         <w:t xml:space="preserve"> </w:t>
       </w:r>
+      <w:proofErr w:type="gramStart"/>
       <w:r>
         <w:rPr>
           <w:rFonts w:ascii="Cambria Math" w:hAnsi="Cambria Math" w:cs="Cambria Math"/>
@@ -2144,6 +2176,7 @@
         </w:rPr>
         <w:t>(</w:t>
       </w:r>
+      <w:proofErr w:type="gramEnd"/>
       <w:r>
         <w:rPr>
           <w:rFonts w:cstheme="minorHAnsi"/>
@@ -2366,6 +2399,7 @@
         </w:rPr>
         <w:t xml:space="preserve">The initial number of the hospitalized cases </w:t>
       </w:r>
+      <w:proofErr w:type="gramStart"/>
       <w:r>
         <w:rPr>
           <w:rFonts w:ascii="Cambria Math" w:hAnsi="Cambria Math" w:cs="Cambria Math"/>
@@ -2378,7 +2412,15 @@
           <w:rFonts w:cstheme="minorHAnsi"/>
           <w:shd w:val="clear" w:color="auto" w:fill="FFFFFF"/>
         </w:rPr>
-        <w:t>(0)</w:t>
+        <w:t>(</w:t>
+      </w:r>
+      <w:proofErr w:type="gramEnd"/>
+      <w:r>
+        <w:rPr>
+          <w:rFonts w:cstheme="minorHAnsi"/>
+          <w:shd w:val="clear" w:color="auto" w:fill="FFFFFF"/>
+        </w:rPr>
+        <w:t>0)</w:t>
       </w:r>
       <w:r>
         <w:rPr>
@@ -3306,13 +3348,23 @@
         </w:rPr>
         <w:t xml:space="preserve">Based on a more relevant publication estimating COVID-19 under-reporting across 86 nations, including India, we changed the assumed initial ascertained rate as 0.10 and </w:t>
       </w:r>
+      <w:proofErr w:type="gramStart"/>
       <w:r>
         <w:rPr>
           <w:rFonts w:cstheme="minorHAnsi"/>
           <w:highlight w:val="yellow"/>
           <w:shd w:val="clear" w:color="auto" w:fill="FFFFFF"/>
         </w:rPr>
-        <w:t xml:space="preserve">Beta(10, </w:t>
+        <w:t>Beta(</w:t>
+      </w:r>
+      <w:proofErr w:type="gramEnd"/>
+      <w:r>
+        <w:rPr>
+          <w:rFonts w:cstheme="minorHAnsi"/>
+          <w:highlight w:val="yellow"/>
+          <w:shd w:val="clear" w:color="auto" w:fill="FFFFFF"/>
+        </w:rPr>
+        <w:t xml:space="preserve">10, </w:t>
       </w:r>
       <w:r>
         <w:rPr>
@@ -3517,7 +3569,7 @@
           </m:sub>
         </m:sSub>
       </m:oMath>
-      <w:ins w:id="48" w:author="Gu, Xuelin" w:date="2021-03-11T17:48:00Z">
+      <w:ins w:id="51" w:author="Gu, Xuelin" w:date="2021-03-11T17:48:00Z">
         <w:r>
           <w:rPr>
             <w:rFonts w:cstheme="minorHAnsi"/>
@@ -3559,7 +3611,7 @@
           </m:sub>
         </m:sSub>
       </m:oMath>
-      <w:ins w:id="49" w:author="Gu, Xuelin" w:date="2021-03-11T17:48:00Z">
+      <w:ins w:id="52" w:author="Gu, Xuelin" w:date="2021-03-11T17:48:00Z">
         <w:r>
           <w:rPr>
             <w:rFonts w:cstheme="minorHAnsi"/>
@@ -4222,7 +4274,7 @@
     <w:lsdException w:name="Unresolved Mention" w:semiHidden="1" w:unhideWhenUsed="1"/>
     <w:lsdException w:name="Smart Link" w:semiHidden="1" w:unhideWhenUsed="1"/>
   </w:latentStyles>
-  <w:style w:type="paragraph" w:default="1" w:styleId="a">
+  <w:style w:type="paragraph" w:default="1" w:styleId="Normal">
     <w:name w:val="Normal"/>
     <w:qFormat/>
     <w:pPr>
@@ -4230,13 +4282,13 @@
       <w:jc w:val="both"/>
     </w:pPr>
   </w:style>
-  <w:style w:type="character" w:default="1" w:styleId="a0">
+  <w:style w:type="character" w:default="1" w:styleId="DefaultParagraphFont">
     <w:name w:val="Default Paragraph Font"/>
     <w:uiPriority w:val="1"/>
     <w:semiHidden/>
     <w:unhideWhenUsed/>
   </w:style>
-  <w:style w:type="table" w:default="1" w:styleId="a1">
+  <w:style w:type="table" w:default="1" w:styleId="TableNormal">
     <w:name w:val="Normal Table"/>
     <w:uiPriority w:val="99"/>
     <w:semiHidden/>
@@ -4251,15 +4303,15 @@
       </w:tblCellMar>
     </w:tblPr>
   </w:style>
-  <w:style w:type="numbering" w:default="1" w:styleId="a2">
+  <w:style w:type="numbering" w:default="1" w:styleId="NoList">
     <w:name w:val="No List"/>
     <w:uiPriority w:val="99"/>
     <w:semiHidden/>
     <w:unhideWhenUsed/>
   </w:style>
-  <w:style w:type="character" w:styleId="a3">
+  <w:style w:type="character" w:styleId="PlaceholderText">
     <w:name w:val="Placeholder Text"/>
-    <w:basedOn w:val="a0"/>
+    <w:basedOn w:val="DefaultParagraphFont"/>
     <w:uiPriority w:val="99"/>
     <w:semiHidden/>
     <w:rsid w:val="001E778F"/>
@@ -4267,19 +4319,19 @@
       <w:color w:val="808080"/>
     </w:rPr>
   </w:style>
-  <w:style w:type="paragraph" w:styleId="a4">
+  <w:style w:type="paragraph" w:styleId="Bibliography">
     <w:name w:val="Bibliography"/>
-    <w:basedOn w:val="a"/>
-    <w:next w:val="a"/>
+    <w:basedOn w:val="Normal"/>
+    <w:next w:val="Normal"/>
     <w:uiPriority w:val="37"/>
     <w:semiHidden/>
     <w:unhideWhenUsed/>
     <w:rsid w:val="00875893"/>
   </w:style>
-  <w:style w:type="paragraph" w:styleId="a5">
+  <w:style w:type="paragraph" w:styleId="Header">
     <w:name w:val="header"/>
-    <w:basedOn w:val="a"/>
-    <w:link w:val="a6"/>
+    <w:basedOn w:val="Normal"/>
+    <w:link w:val="HeaderChar"/>
     <w:uiPriority w:val="99"/>
     <w:unhideWhenUsed/>
     <w:rsid w:val="00753546"/>
@@ -4291,17 +4343,17 @@
       <w:spacing w:after="0" w:line="240" w:lineRule="auto"/>
     </w:pPr>
   </w:style>
-  <w:style w:type="character" w:customStyle="1" w:styleId="a6">
-    <w:name w:val="页眉 字符"/>
-    <w:basedOn w:val="a0"/>
-    <w:link w:val="a5"/>
+  <w:style w:type="character" w:customStyle="1" w:styleId="HeaderChar">
+    <w:name w:val="Header Char"/>
+    <w:basedOn w:val="DefaultParagraphFont"/>
+    <w:link w:val="Header"/>
     <w:uiPriority w:val="99"/>
     <w:rsid w:val="00753546"/>
   </w:style>
-  <w:style w:type="paragraph" w:styleId="a7">
+  <w:style w:type="paragraph" w:styleId="Footer">
     <w:name w:val="footer"/>
-    <w:basedOn w:val="a"/>
-    <w:link w:val="a8"/>
+    <w:basedOn w:val="Normal"/>
+    <w:link w:val="FooterChar"/>
     <w:uiPriority w:val="99"/>
     <w:unhideWhenUsed/>
     <w:rsid w:val="00753546"/>
@@ -4313,10 +4365,10 @@
       <w:spacing w:after="0" w:line="240" w:lineRule="auto"/>
     </w:pPr>
   </w:style>
-  <w:style w:type="character" w:customStyle="1" w:styleId="a8">
-    <w:name w:val="页脚 字符"/>
-    <w:basedOn w:val="a0"/>
-    <w:link w:val="a7"/>
+  <w:style w:type="character" w:customStyle="1" w:styleId="FooterChar">
+    <w:name w:val="Footer Char"/>
+    <w:basedOn w:val="DefaultParagraphFont"/>
+    <w:link w:val="Footer"/>
     <w:uiPriority w:val="99"/>
     <w:rsid w:val="00753546"/>
   </w:style>

</xml_diff>